<commit_message>
Sviluppo di vari casi d'uso
</commit_message>
<xml_diff>
--- a/ITERAZIONE 2/Discussione Iterazione 2.docx
+++ b/ITERAZIONE 2/Discussione Iterazione 2.docx
@@ -26,6 +26,13 @@
     </w:p>
     <w:sdt>
       <w:sdtPr>
+        <w:rPr>
+          <w:rFonts w:asciiTheme="minorHAnsi" w:eastAsiaTheme="minorHAnsi" w:hAnsiTheme="minorHAnsi" w:cstheme="minorBidi"/>
+          <w:color w:val="auto"/>
+          <w:sz w:val="22"/>
+          <w:szCs w:val="22"/>
+          <w:lang w:eastAsia="en-US"/>
+        </w:rPr>
         <w:id w:val="-1934435694"/>
         <w:docPartObj>
           <w:docPartGallery w:val="Table of Contents"/>
@@ -34,13 +41,8 @@
       </w:sdtPr>
       <w:sdtEndPr>
         <w:rPr>
-          <w:rFonts w:asciiTheme="minorHAnsi" w:eastAsiaTheme="minorHAnsi" w:hAnsiTheme="minorHAnsi" w:cstheme="minorBidi"/>
           <w:b/>
           <w:bCs/>
-          <w:color w:val="auto"/>
-          <w:sz w:val="22"/>
-          <w:szCs w:val="22"/>
-          <w:lang w:eastAsia="en-US"/>
         </w:rPr>
       </w:sdtEndPr>
       <w:sdtContent>
@@ -59,7 +61,9 @@
               <w:tab w:val="right" w:leader="dot" w:pos="9628"/>
             </w:tabs>
             <w:rPr>
+              <w:rFonts w:eastAsiaTheme="minorEastAsia"/>
               <w:noProof/>
+              <w:lang w:eastAsia="it-IT"/>
             </w:rPr>
           </w:pPr>
           <w:r>
@@ -71,7 +75,7 @@
           <w:r>
             <w:fldChar w:fldCharType="separate"/>
           </w:r>
-          <w:hyperlink w:anchor="_Toc30028115" w:history="1">
+          <w:hyperlink w:anchor="_Toc30115611" w:history="1">
             <w:r>
               <w:rPr>
                 <w:rStyle w:val="Collegamentoipertestuale"/>
@@ -98,7 +102,7 @@
                 <w:noProof/>
                 <w:webHidden/>
               </w:rPr>
-              <w:instrText xml:space="preserve"> PAGEREF _Toc30028115 \h </w:instrText>
+              <w:instrText xml:space="preserve"> PAGEREF _Toc30115611 \h </w:instrText>
             </w:r>
             <w:r>
               <w:rPr>
@@ -119,6 +123,286 @@
                 <w:webHidden/>
               </w:rPr>
               <w:t>1</w:t>
+            </w:r>
+            <w:r>
+              <w:rPr>
+                <w:noProof/>
+                <w:webHidden/>
+              </w:rPr>
+              <w:fldChar w:fldCharType="end"/>
+            </w:r>
+          </w:hyperlink>
+        </w:p>
+        <w:p>
+          <w:pPr>
+            <w:pStyle w:val="Sommario1"/>
+            <w:tabs>
+              <w:tab w:val="right" w:leader="dot" w:pos="9628"/>
+            </w:tabs>
+            <w:rPr>
+              <w:rFonts w:eastAsiaTheme="minorEastAsia"/>
+              <w:noProof/>
+              <w:lang w:eastAsia="it-IT"/>
+            </w:rPr>
+          </w:pPr>
+          <w:hyperlink w:anchor="_Toc30115612" w:history="1">
+            <w:r>
+              <w:rPr>
+                <w:rStyle w:val="Collegamentoipertestuale"/>
+                <w:noProof/>
+              </w:rPr>
+              <w:t>Logica di compatibilità delle componenti</w:t>
+            </w:r>
+            <w:r>
+              <w:rPr>
+                <w:noProof/>
+                <w:webHidden/>
+              </w:rPr>
+              <w:tab/>
+            </w:r>
+            <w:r>
+              <w:rPr>
+                <w:noProof/>
+                <w:webHidden/>
+              </w:rPr>
+              <w:fldChar w:fldCharType="begin"/>
+            </w:r>
+            <w:r>
+              <w:rPr>
+                <w:noProof/>
+                <w:webHidden/>
+              </w:rPr>
+              <w:instrText xml:space="preserve"> PAGEREF _Toc30115612 \h </w:instrText>
+            </w:r>
+            <w:r>
+              <w:rPr>
+                <w:noProof/>
+                <w:webHidden/>
+              </w:rPr>
+            </w:r>
+            <w:r>
+              <w:rPr>
+                <w:noProof/>
+                <w:webHidden/>
+              </w:rPr>
+              <w:fldChar w:fldCharType="separate"/>
+            </w:r>
+            <w:r>
+              <w:rPr>
+                <w:noProof/>
+                <w:webHidden/>
+              </w:rPr>
+              <w:t>2</w:t>
+            </w:r>
+            <w:r>
+              <w:rPr>
+                <w:noProof/>
+                <w:webHidden/>
+              </w:rPr>
+              <w:fldChar w:fldCharType="end"/>
+            </w:r>
+          </w:hyperlink>
+        </w:p>
+        <w:p>
+          <w:pPr>
+            <w:pStyle w:val="Sommario1"/>
+            <w:tabs>
+              <w:tab w:val="right" w:leader="dot" w:pos="9628"/>
+            </w:tabs>
+            <w:rPr>
+              <w:rFonts w:eastAsiaTheme="minorEastAsia"/>
+              <w:noProof/>
+              <w:lang w:eastAsia="it-IT"/>
+            </w:rPr>
+          </w:pPr>
+          <w:hyperlink w:anchor="_Toc30115613" w:history="1">
+            <w:r>
+              <w:rPr>
+                <w:rStyle w:val="Collegamentoipertestuale"/>
+                <w:noProof/>
+              </w:rPr>
+              <w:t>Logica di UC5</w:t>
+            </w:r>
+            <w:r>
+              <w:rPr>
+                <w:noProof/>
+                <w:webHidden/>
+              </w:rPr>
+              <w:tab/>
+            </w:r>
+            <w:r>
+              <w:rPr>
+                <w:noProof/>
+                <w:webHidden/>
+              </w:rPr>
+              <w:fldChar w:fldCharType="begin"/>
+            </w:r>
+            <w:r>
+              <w:rPr>
+                <w:noProof/>
+                <w:webHidden/>
+              </w:rPr>
+              <w:instrText xml:space="preserve"> PAGEREF _Toc30115613 \h </w:instrText>
+            </w:r>
+            <w:r>
+              <w:rPr>
+                <w:noProof/>
+                <w:webHidden/>
+              </w:rPr>
+            </w:r>
+            <w:r>
+              <w:rPr>
+                <w:noProof/>
+                <w:webHidden/>
+              </w:rPr>
+              <w:fldChar w:fldCharType="separate"/>
+            </w:r>
+            <w:r>
+              <w:rPr>
+                <w:noProof/>
+                <w:webHidden/>
+              </w:rPr>
+              <w:t>2</w:t>
+            </w:r>
+            <w:r>
+              <w:rPr>
+                <w:noProof/>
+                <w:webHidden/>
+              </w:rPr>
+              <w:fldChar w:fldCharType="end"/>
+            </w:r>
+          </w:hyperlink>
+        </w:p>
+        <w:p>
+          <w:pPr>
+            <w:pStyle w:val="Sommario1"/>
+            <w:tabs>
+              <w:tab w:val="right" w:leader="dot" w:pos="9628"/>
+            </w:tabs>
+            <w:rPr>
+              <w:rFonts w:eastAsiaTheme="minorEastAsia"/>
+              <w:noProof/>
+              <w:lang w:eastAsia="it-IT"/>
+            </w:rPr>
+          </w:pPr>
+          <w:hyperlink w:anchor="_Toc30115614" w:history="1">
+            <w:r>
+              <w:rPr>
+                <w:rStyle w:val="Collegamentoipertestuale"/>
+                <w:noProof/>
+              </w:rPr>
+              <w:t>Logica di UC6</w:t>
+            </w:r>
+            <w:r>
+              <w:rPr>
+                <w:noProof/>
+                <w:webHidden/>
+              </w:rPr>
+              <w:tab/>
+            </w:r>
+            <w:r>
+              <w:rPr>
+                <w:noProof/>
+                <w:webHidden/>
+              </w:rPr>
+              <w:fldChar w:fldCharType="begin"/>
+            </w:r>
+            <w:r>
+              <w:rPr>
+                <w:noProof/>
+                <w:webHidden/>
+              </w:rPr>
+              <w:instrText xml:space="preserve"> PAGEREF _Toc30115614 \h </w:instrText>
+            </w:r>
+            <w:r>
+              <w:rPr>
+                <w:noProof/>
+                <w:webHidden/>
+              </w:rPr>
+            </w:r>
+            <w:r>
+              <w:rPr>
+                <w:noProof/>
+                <w:webHidden/>
+              </w:rPr>
+              <w:fldChar w:fldCharType="separate"/>
+            </w:r>
+            <w:r>
+              <w:rPr>
+                <w:noProof/>
+                <w:webHidden/>
+              </w:rPr>
+              <w:t>2</w:t>
+            </w:r>
+            <w:r>
+              <w:rPr>
+                <w:noProof/>
+                <w:webHidden/>
+              </w:rPr>
+              <w:fldChar w:fldCharType="end"/>
+            </w:r>
+          </w:hyperlink>
+        </w:p>
+        <w:p>
+          <w:pPr>
+            <w:pStyle w:val="Sommario1"/>
+            <w:tabs>
+              <w:tab w:val="right" w:leader="dot" w:pos="9628"/>
+            </w:tabs>
+            <w:rPr>
+              <w:rFonts w:eastAsiaTheme="minorEastAsia"/>
+              <w:noProof/>
+              <w:lang w:eastAsia="it-IT"/>
+            </w:rPr>
+          </w:pPr>
+          <w:hyperlink w:anchor="_Toc30115615" w:history="1">
+            <w:r>
+              <w:rPr>
+                <w:rStyle w:val="Collegamentoipertestuale"/>
+                <w:noProof/>
+              </w:rPr>
+              <w:t>Riduzione delle responsabilità di SistemaPCReady</w:t>
+            </w:r>
+            <w:r>
+              <w:rPr>
+                <w:noProof/>
+                <w:webHidden/>
+              </w:rPr>
+              <w:tab/>
+            </w:r>
+            <w:r>
+              <w:rPr>
+                <w:noProof/>
+                <w:webHidden/>
+              </w:rPr>
+              <w:fldChar w:fldCharType="begin"/>
+            </w:r>
+            <w:r>
+              <w:rPr>
+                <w:noProof/>
+                <w:webHidden/>
+              </w:rPr>
+              <w:instrText xml:space="preserve"> PAGEREF _Toc30115615 \h </w:instrText>
+            </w:r>
+            <w:r>
+              <w:rPr>
+                <w:noProof/>
+                <w:webHidden/>
+              </w:rPr>
+            </w:r>
+            <w:r>
+              <w:rPr>
+                <w:noProof/>
+                <w:webHidden/>
+              </w:rPr>
+              <w:fldChar w:fldCharType="separate"/>
+            </w:r>
+            <w:r>
+              <w:rPr>
+                <w:noProof/>
+                <w:webHidden/>
+              </w:rPr>
+              <w:t>2</w:t>
             </w:r>
             <w:r>
               <w:rPr>
@@ -169,7 +453,7 @@
       <w:pPr>
         <w:pStyle w:val="Titolo1"/>
       </w:pPr>
-      <w:bookmarkStart w:id="0" w:name="_Toc30028115"/>
+      <w:bookmarkStart w:id="0" w:name="_Toc30115611"/>
       <w:r>
         <w:t>Introduzione alla seconda iterazione</w:t>
       </w:r>
@@ -331,35 +615,8 @@
           <w:sz w:val="28"/>
           <w:szCs w:val="28"/>
         </w:rPr>
-        <w:t xml:space="preserve">La soluzione proposta per risolvere il problema esposto in precedenza è un diverso “modus operandi” del pattern “Controller”: si è pensato di generare due controlli di caso d’uso </w:t>
-      </w:r>
-      <w:r>
-        <w:rPr>
-          <w:sz w:val="28"/>
-          <w:szCs w:val="28"/>
-        </w:rPr>
-        <w:t>(</w:t>
-      </w:r>
-      <w:r>
-        <w:rPr>
-          <w:sz w:val="28"/>
-          <w:szCs w:val="28"/>
-        </w:rPr>
-        <w:t xml:space="preserve">invece della precedente soluzione di tipo </w:t>
-      </w:r>
-      <w:r>
-        <w:rPr>
-          <w:sz w:val="28"/>
-          <w:szCs w:val="28"/>
-        </w:rPr>
-        <w:t xml:space="preserve">facadeController) </w:t>
-      </w:r>
-      <w:r>
-        <w:rPr>
-          <w:sz w:val="28"/>
-          <w:szCs w:val="28"/>
-        </w:rPr>
-        <w:t xml:space="preserve">per UC1 e UC2, i quali si prenderanno la </w:t>
+        <w:lastRenderedPageBreak/>
+        <w:t xml:space="preserve">La soluzione proposta per risolvere il problema esposto in precedenza è un diverso “modus operandi” del pattern “Controller”: si è pensato di generare due controlli di caso d’uso (invece della precedente soluzione di tipo facadeController) per UC1 e UC2, i quali si prenderanno la </w:t>
       </w:r>
       <w:r>
         <w:rPr>
@@ -373,15 +630,7 @@
           <w:sz w:val="28"/>
           <w:szCs w:val="28"/>
         </w:rPr>
-        <w:t xml:space="preserve"> dell’esecuzione delle funzioni di </w:t>
-      </w:r>
-      <w:r>
-        <w:rPr>
-          <w:sz w:val="28"/>
-          <w:szCs w:val="28"/>
-        </w:rPr>
-        <w:lastRenderedPageBreak/>
-        <w:t xml:space="preserve">assemblaggio della configurazione, rendendo la classe SistemaPCReady </w:t>
+        <w:t xml:space="preserve"> dell’esecuzione delle funzioni di assemblaggio della configurazione, rendendo la classe SistemaPCReady </w:t>
       </w:r>
       <w:r>
         <w:rPr>
@@ -534,6 +783,26 @@
           <w:sz w:val="28"/>
           <w:szCs w:val="28"/>
         </w:rPr>
+        <w:t>Sviluppo in forma elaborata di UC4, in quanto tale operazione non è stata svolta durante l’iterazione precedente.</w:t>
+      </w:r>
+    </w:p>
+    <w:p>
+      <w:pPr>
+        <w:pStyle w:val="Paragrafoelenco"/>
+        <w:numPr>
+          <w:ilvl w:val="0"/>
+          <w:numId w:val="1"/>
+        </w:numPr>
+        <w:rPr>
+          <w:sz w:val="28"/>
+          <w:szCs w:val="28"/>
+        </w:rPr>
+      </w:pPr>
+      <w:r>
+        <w:rPr>
+          <w:sz w:val="28"/>
+          <w:szCs w:val="28"/>
+        </w:rPr>
         <w:t xml:space="preserve">Riduzione delle </w:t>
       </w:r>
       <w:r>
@@ -577,6 +846,26 @@
           <w:szCs w:val="28"/>
         </w:rPr>
         <w:t xml:space="preserve"> Controller).</w:t>
+      </w:r>
+    </w:p>
+    <w:p>
+      <w:pPr>
+        <w:pStyle w:val="Paragrafoelenco"/>
+        <w:numPr>
+          <w:ilvl w:val="0"/>
+          <w:numId w:val="1"/>
+        </w:numPr>
+        <w:rPr>
+          <w:sz w:val="28"/>
+          <w:szCs w:val="28"/>
+        </w:rPr>
+      </w:pPr>
+      <w:r>
+        <w:rPr>
+          <w:sz w:val="28"/>
+          <w:szCs w:val="28"/>
+        </w:rPr>
+        <w:t>Correzioni e migliorie del codice dell’iterazione precedente.</w:t>
       </w:r>
     </w:p>
     <w:p>
@@ -586,113 +875,121 @@
           <w:szCs w:val="52"/>
         </w:rPr>
       </w:pPr>
-    </w:p>
-    <w:p>
-      <w:pPr>
-        <w:pStyle w:val="Titolo1"/>
-      </w:pPr>
-      <w:r>
-        <w:t xml:space="preserve">Logica di </w:t>
-      </w:r>
-      <w:r>
-        <w:t>compatibilità</w:t>
-      </w:r>
-      <w:r>
-        <w:t xml:space="preserve"> delle componenti</w:t>
-      </w:r>
-    </w:p>
-    <w:p>
-      <w:pPr>
-        <w:rPr>
-          <w:sz w:val="28"/>
-          <w:szCs w:val="28"/>
-        </w:rPr>
-      </w:pPr>
-      <w:proofErr w:type="spellStart"/>
-      <w:r>
-        <w:rPr>
-          <w:sz w:val="28"/>
-          <w:szCs w:val="28"/>
-        </w:rPr>
-        <w:t>aaaa</w:t>
-      </w:r>
-      <w:proofErr w:type="spellEnd"/>
-    </w:p>
-    <w:p>
-      <w:pPr>
-        <w:pStyle w:val="Titolo1"/>
-      </w:pPr>
-      <w:r>
-        <w:t>Logica di UC5</w:t>
-      </w:r>
-    </w:p>
-    <w:p>
-      <w:pPr>
-        <w:rPr>
-          <w:sz w:val="28"/>
-          <w:szCs w:val="28"/>
-        </w:rPr>
-      </w:pPr>
-      <w:proofErr w:type="spellStart"/>
-      <w:r>
-        <w:rPr>
-          <w:sz w:val="28"/>
-          <w:szCs w:val="28"/>
-        </w:rPr>
-        <w:t>aaaaa</w:t>
-      </w:r>
-      <w:proofErr w:type="spellEnd"/>
-    </w:p>
-    <w:p>
-      <w:pPr>
-        <w:pStyle w:val="Titolo1"/>
-      </w:pPr>
-      <w:r>
-        <w:t>Logica di UC6</w:t>
-      </w:r>
-    </w:p>
-    <w:p>
-      <w:pPr>
-        <w:rPr>
-          <w:sz w:val="28"/>
-          <w:szCs w:val="28"/>
-        </w:rPr>
-      </w:pPr>
-      <w:proofErr w:type="spellStart"/>
-      <w:r>
-        <w:rPr>
-          <w:sz w:val="28"/>
-          <w:szCs w:val="28"/>
-        </w:rPr>
-        <w:t>aaaa</w:t>
-      </w:r>
-      <w:proofErr w:type="spellEnd"/>
-    </w:p>
-    <w:p/>
-    <w:p>
-      <w:pPr>
-        <w:pStyle w:val="Titolo1"/>
-      </w:pPr>
-      <w:r>
-        <w:t>Riduzione delle responsabilità di SistemaPCReady</w:t>
-      </w:r>
-    </w:p>
-    <w:p>
-      <w:pPr>
-        <w:rPr>
-          <w:sz w:val="28"/>
-          <w:szCs w:val="28"/>
-        </w:rPr>
-      </w:pPr>
-      <w:r>
-        <w:rPr>
-          <w:sz w:val="28"/>
-          <w:szCs w:val="28"/>
-        </w:rPr>
-        <w:t>aaaa</w:t>
-      </w:r>
       <w:bookmarkStart w:id="1" w:name="_GoBack"/>
       <w:bookmarkEnd w:id="1"/>
+    </w:p>
+    <w:p>
+      <w:pPr>
+        <w:pStyle w:val="Titolo1"/>
+      </w:pPr>
+      <w:bookmarkStart w:id="2" w:name="_Toc30115612"/>
+      <w:r>
+        <w:t xml:space="preserve">Logica di </w:t>
+      </w:r>
+      <w:r>
+        <w:t>compatibilità</w:t>
+      </w:r>
+      <w:r>
+        <w:t xml:space="preserve"> delle componenti</w:t>
+      </w:r>
+      <w:bookmarkEnd w:id="2"/>
+    </w:p>
+    <w:p>
+      <w:pPr>
+        <w:rPr>
+          <w:sz w:val="28"/>
+          <w:szCs w:val="28"/>
+        </w:rPr>
+      </w:pPr>
+      <w:proofErr w:type="spellStart"/>
+      <w:r>
+        <w:rPr>
+          <w:sz w:val="28"/>
+          <w:szCs w:val="28"/>
+        </w:rPr>
+        <w:t>aaaa</w:t>
+      </w:r>
+      <w:proofErr w:type="spellEnd"/>
+    </w:p>
+    <w:p>
+      <w:pPr>
+        <w:pStyle w:val="Titolo1"/>
+      </w:pPr>
+      <w:bookmarkStart w:id="3" w:name="_Toc30115613"/>
+      <w:r>
+        <w:t>Logica di UC5</w:t>
+      </w:r>
+      <w:bookmarkEnd w:id="3"/>
+    </w:p>
+    <w:p>
+      <w:pPr>
+        <w:rPr>
+          <w:sz w:val="28"/>
+          <w:szCs w:val="28"/>
+        </w:rPr>
+      </w:pPr>
+      <w:proofErr w:type="spellStart"/>
+      <w:r>
+        <w:rPr>
+          <w:sz w:val="28"/>
+          <w:szCs w:val="28"/>
+        </w:rPr>
+        <w:t>aaaaa</w:t>
+      </w:r>
+      <w:proofErr w:type="spellEnd"/>
+    </w:p>
+    <w:p>
+      <w:pPr>
+        <w:pStyle w:val="Titolo1"/>
+      </w:pPr>
+      <w:bookmarkStart w:id="4" w:name="_Toc30115614"/>
+      <w:r>
+        <w:t>Logica di UC6</w:t>
+      </w:r>
+      <w:bookmarkEnd w:id="4"/>
+    </w:p>
+    <w:p>
+      <w:pPr>
+        <w:rPr>
+          <w:sz w:val="28"/>
+          <w:szCs w:val="28"/>
+        </w:rPr>
+      </w:pPr>
+      <w:proofErr w:type="spellStart"/>
+      <w:r>
+        <w:rPr>
+          <w:sz w:val="28"/>
+          <w:szCs w:val="28"/>
+        </w:rPr>
+        <w:t>aaaa</w:t>
+      </w:r>
+      <w:proofErr w:type="spellEnd"/>
+    </w:p>
+    <w:p/>
+    <w:p>
+      <w:pPr>
+        <w:pStyle w:val="Titolo1"/>
+      </w:pPr>
+      <w:bookmarkStart w:id="5" w:name="_Toc30115615"/>
+      <w:r>
+        <w:t>Riduzione delle responsabilità di SistemaPCReady</w:t>
+      </w:r>
+      <w:bookmarkEnd w:id="5"/>
+    </w:p>
+    <w:p>
+      <w:pPr>
+        <w:rPr>
+          <w:sz w:val="28"/>
+          <w:szCs w:val="28"/>
+        </w:rPr>
+      </w:pPr>
+      <w:r>
+        <w:rPr>
+          <w:sz w:val="28"/>
+          <w:szCs w:val="28"/>
+        </w:rPr>
+        <w:t>aaaa</w:t>
+      </w:r>
     </w:p>
     <w:sectPr>
       <w:headerReference w:type="default" r:id="rId7"/>
@@ -794,6 +1091,7 @@
         <w:docPartUnique/>
       </w:docPartObj>
     </w:sdtPr>
+    <w:sdtEndPr/>
     <w:sdtContent>
       <w:p>
         <w:pPr>

</xml_diff>